<commit_message>
Finished HW2, need to writeup P3
</commit_message>
<xml_diff>
--- a/Assignments/Hayden_HW2.docx
+++ b/Assignments/Hayden_HW2.docx
@@ -406,6 +406,86 @@
         <w:pStyle w:val="Answer"/>
         <w:jc w:val="center"/>
       </w:pPr>
+      <w:r>
+        <w:rPr>
+          <w:noProof/>
+        </w:rPr>
+        <mc:AlternateContent>
+          <mc:Choice Requires="wps">
+            <w:drawing>
+              <wp:anchor distT="0" distB="0" distL="114300" distR="114300" simplePos="0" relativeHeight="251659264" behindDoc="0" locked="0" layoutInCell="1" allowOverlap="1" wp14:anchorId="61099624" wp14:editId="5283A37D">
+                <wp:simplePos x="0" y="0"/>
+                <wp:positionH relativeFrom="column">
+                  <wp:posOffset>3933190</wp:posOffset>
+                </wp:positionH>
+                <wp:positionV relativeFrom="paragraph">
+                  <wp:posOffset>311150</wp:posOffset>
+                </wp:positionV>
+                <wp:extent cx="561975" cy="295275"/>
+                <wp:effectExtent l="0" t="0" r="28575" b="28575"/>
+                <wp:wrapNone/>
+                <wp:docPr id="3" name="Rectangle 3"/>
+                <wp:cNvGraphicFramePr/>
+                <a:graphic xmlns:a="http://schemas.openxmlformats.org/drawingml/2006/main">
+                  <a:graphicData uri="http://schemas.microsoft.com/office/word/2010/wordprocessingShape">
+                    <wps:wsp>
+                      <wps:cNvSpPr/>
+                      <wps:spPr>
+                        <a:xfrm>
+                          <a:off x="0" y="0"/>
+                          <a:ext cx="561975" cy="295275"/>
+                        </a:xfrm>
+                        <a:prstGeom prst="rect">
+                          <a:avLst/>
+                        </a:prstGeom>
+                        <a:noFill/>
+                        <a:ln>
+                          <a:solidFill>
+                            <a:srgbClr val="FF0000"/>
+                          </a:solidFill>
+                        </a:ln>
+                      </wps:spPr>
+                      <wps:style>
+                        <a:lnRef idx="2">
+                          <a:schemeClr val="accent1">
+                            <a:shade val="50000"/>
+                          </a:schemeClr>
+                        </a:lnRef>
+                        <a:fillRef idx="1">
+                          <a:schemeClr val="accent1"/>
+                        </a:fillRef>
+                        <a:effectRef idx="0">
+                          <a:schemeClr val="accent1"/>
+                        </a:effectRef>
+                        <a:fontRef idx="minor">
+                          <a:schemeClr val="lt1"/>
+                        </a:fontRef>
+                      </wps:style>
+                      <wps:bodyPr rot="0" spcFirstLastPara="0" vertOverflow="overflow" horzOverflow="overflow" vert="horz" wrap="square" lIns="91440" tIns="45720" rIns="91440" bIns="45720" numCol="1" spcCol="0" rtlCol="0" fromWordArt="0" anchor="ctr" anchorCtr="0" forceAA="0" compatLnSpc="1">
+                        <a:prstTxWarp prst="textNoShape">
+                          <a:avLst/>
+                        </a:prstTxWarp>
+                        <a:noAutofit/>
+                      </wps:bodyPr>
+                    </wps:wsp>
+                  </a:graphicData>
+                </a:graphic>
+                <wp14:sizeRelH relativeFrom="margin">
+                  <wp14:pctWidth>0</wp14:pctWidth>
+                </wp14:sizeRelH>
+                <wp14:sizeRelV relativeFrom="margin">
+                  <wp14:pctHeight>0</wp14:pctHeight>
+                </wp14:sizeRelV>
+              </wp:anchor>
+            </w:drawing>
+          </mc:Choice>
+          <mc:Fallback>
+            <w:pict>
+              <v:rect w14:anchorId="64EA11D9" id="Rectangle 3" o:spid="_x0000_s1026" style="position:absolute;margin-left:309.7pt;margin-top:24.5pt;width:44.25pt;height:23.25pt;z-index:251659264;visibility:visible;mso-wrap-style:square;mso-width-percent:0;mso-height-percent:0;mso-wrap-distance-left:9pt;mso-wrap-distance-top:0;mso-wrap-distance-right:9pt;mso-wrap-distance-bottom:0;mso-position-horizontal:absolute;mso-position-horizontal-relative:text;mso-position-vertical:absolute;mso-position-vertical-relative:text;mso-width-percent:0;mso-height-percent:0;mso-width-relative:margin;mso-height-relative:margin;v-text-anchor:middle" o:gfxdata="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" filled="f" strokecolor="red" strokeweight="2pt"/>
+            </w:pict>
+          </mc:Fallback>
+        </mc:AlternateContent>
+      </w:r>
     </w:p>
     <w:p>
       <w:pPr>
@@ -598,6 +678,86 @@
       <w:pPr>
         <w:pStyle w:val="Question"/>
       </w:pPr>
+      <w:r>
+        <w:rPr>
+          <w:noProof/>
+        </w:rPr>
+        <mc:AlternateContent>
+          <mc:Choice Requires="wps">
+            <w:drawing>
+              <wp:anchor distT="0" distB="0" distL="114300" distR="114300" simplePos="0" relativeHeight="251651584" behindDoc="0" locked="0" layoutInCell="1" allowOverlap="1" wp14:anchorId="168BD538" wp14:editId="1F13CEF4">
+                <wp:simplePos x="0" y="0"/>
+                <wp:positionH relativeFrom="column">
+                  <wp:posOffset>3419475</wp:posOffset>
+                </wp:positionH>
+                <wp:positionV relativeFrom="paragraph">
+                  <wp:posOffset>1988820</wp:posOffset>
+                </wp:positionV>
+                <wp:extent cx="561975" cy="295275"/>
+                <wp:effectExtent l="0" t="0" r="28575" b="28575"/>
+                <wp:wrapNone/>
+                <wp:docPr id="4" name="Rectangle 4"/>
+                <wp:cNvGraphicFramePr/>
+                <a:graphic xmlns:a="http://schemas.openxmlformats.org/drawingml/2006/main">
+                  <a:graphicData uri="http://schemas.microsoft.com/office/word/2010/wordprocessingShape">
+                    <wps:wsp>
+                      <wps:cNvSpPr/>
+                      <wps:spPr>
+                        <a:xfrm>
+                          <a:off x="0" y="0"/>
+                          <a:ext cx="561975" cy="295275"/>
+                        </a:xfrm>
+                        <a:prstGeom prst="rect">
+                          <a:avLst/>
+                        </a:prstGeom>
+                        <a:noFill/>
+                        <a:ln>
+                          <a:solidFill>
+                            <a:srgbClr val="FF0000"/>
+                          </a:solidFill>
+                        </a:ln>
+                      </wps:spPr>
+                      <wps:style>
+                        <a:lnRef idx="2">
+                          <a:schemeClr val="accent1">
+                            <a:shade val="50000"/>
+                          </a:schemeClr>
+                        </a:lnRef>
+                        <a:fillRef idx="1">
+                          <a:schemeClr val="accent1"/>
+                        </a:fillRef>
+                        <a:effectRef idx="0">
+                          <a:schemeClr val="accent1"/>
+                        </a:effectRef>
+                        <a:fontRef idx="minor">
+                          <a:schemeClr val="lt1"/>
+                        </a:fontRef>
+                      </wps:style>
+                      <wps:bodyPr rot="0" spcFirstLastPara="0" vertOverflow="overflow" horzOverflow="overflow" vert="horz" wrap="square" lIns="91440" tIns="45720" rIns="91440" bIns="45720" numCol="1" spcCol="0" rtlCol="0" fromWordArt="0" anchor="ctr" anchorCtr="0" forceAA="0" compatLnSpc="1">
+                        <a:prstTxWarp prst="textNoShape">
+                          <a:avLst/>
+                        </a:prstTxWarp>
+                        <a:noAutofit/>
+                      </wps:bodyPr>
+                    </wps:wsp>
+                  </a:graphicData>
+                </a:graphic>
+                <wp14:sizeRelH relativeFrom="margin">
+                  <wp14:pctWidth>0</wp14:pctWidth>
+                </wp14:sizeRelH>
+                <wp14:sizeRelV relativeFrom="margin">
+                  <wp14:pctHeight>0</wp14:pctHeight>
+                </wp14:sizeRelV>
+              </wp:anchor>
+            </w:drawing>
+          </mc:Choice>
+          <mc:Fallback>
+            <w:pict>
+              <v:rect w14:anchorId="43205EB5" id="Rectangle 4" o:spid="_x0000_s1026" style="position:absolute;margin-left:269.25pt;margin-top:156.6pt;width:44.25pt;height:23.25pt;z-index:251651584;visibility:visible;mso-wrap-style:square;mso-width-percent:0;mso-height-percent:0;mso-wrap-distance-left:9pt;mso-wrap-distance-top:0;mso-wrap-distance-right:9pt;mso-wrap-distance-bottom:0;mso-position-horizontal:absolute;mso-position-horizontal-relative:text;mso-position-vertical:absolute;mso-position-vertical-relative:text;mso-width-percent:0;mso-height-percent:0;mso-width-relative:margin;mso-height-relative:margin;v-text-anchor:middle" o:gfxdata="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" filled="f" strokecolor="red" strokeweight="2pt"/>
+            </w:pict>
+          </mc:Fallback>
+        </mc:AlternateContent>
+      </w:r>
       <w:r>
         <w:t xml:space="preserve">(Problem 2.31.b from </w:t>
       </w:r>
@@ -923,6 +1083,9 @@
             <m:t>, m=3</m:t>
           </m:r>
           <m:r>
+            <m:rPr>
+              <m:sty m:val="p"/>
+            </m:rPr>
             <w:rPr>
               <w:rFonts w:ascii="Cambria Math" w:hAnsi="Cambria Math"/>
             </w:rPr>
@@ -1216,7 +1379,7 @@
         </m:r>
       </m:oMath>
       <w:r>
-        <w:t xml:space="preserve"> As well as the current capacity </w:t>
+        <w:t xml:space="preserve"> As well as the capacity </w:t>
       </w:r>
       <w:r>
         <w:rPr>
@@ -1425,13 +1588,7 @@
             <w:rPr>
               <w:rFonts w:ascii="Cambria Math" w:hAnsi="Cambria Math"/>
             </w:rPr>
-            <m:t>E[s]</m:t>
-          </m:r>
-          <m:r>
-            <w:rPr>
-              <w:rFonts w:ascii="Cambria Math" w:hAnsi="Cambria Math"/>
-            </w:rPr>
-            <m:t>=2⋅0.75+8⋅0.25=3.5 ms</m:t>
+            <m:t>E[s]=2⋅0.75+8⋅0.25=3.5 ms</m:t>
           </m:r>
           <m:r>
             <m:rPr>
@@ -1719,6 +1876,86 @@
       <w:pPr>
         <w:pStyle w:val="SubQuestion"/>
       </w:pPr>
+      <w:r>
+        <w:rPr>
+          <w:noProof/>
+        </w:rPr>
+        <mc:AlternateContent>
+          <mc:Choice Requires="wps">
+            <w:drawing>
+              <wp:anchor distT="0" distB="0" distL="114300" distR="114300" simplePos="0" relativeHeight="251653632" behindDoc="0" locked="0" layoutInCell="1" allowOverlap="1" wp14:anchorId="61AE55F9" wp14:editId="34AE514D">
+                <wp:simplePos x="0" y="0"/>
+                <wp:positionH relativeFrom="column">
+                  <wp:posOffset>1990725</wp:posOffset>
+                </wp:positionH>
+                <wp:positionV relativeFrom="paragraph">
+                  <wp:posOffset>258445</wp:posOffset>
+                </wp:positionV>
+                <wp:extent cx="2390775" cy="390525"/>
+                <wp:effectExtent l="0" t="0" r="28575" b="28575"/>
+                <wp:wrapNone/>
+                <wp:docPr id="5" name="Rectangle 5"/>
+                <wp:cNvGraphicFramePr/>
+                <a:graphic xmlns:a="http://schemas.openxmlformats.org/drawingml/2006/main">
+                  <a:graphicData uri="http://schemas.microsoft.com/office/word/2010/wordprocessingShape">
+                    <wps:wsp>
+                      <wps:cNvSpPr/>
+                      <wps:spPr>
+                        <a:xfrm>
+                          <a:off x="0" y="0"/>
+                          <a:ext cx="2390775" cy="390525"/>
+                        </a:xfrm>
+                        <a:prstGeom prst="rect">
+                          <a:avLst/>
+                        </a:prstGeom>
+                        <a:noFill/>
+                        <a:ln>
+                          <a:solidFill>
+                            <a:srgbClr val="FF0000"/>
+                          </a:solidFill>
+                        </a:ln>
+                      </wps:spPr>
+                      <wps:style>
+                        <a:lnRef idx="2">
+                          <a:schemeClr val="accent1">
+                            <a:shade val="50000"/>
+                          </a:schemeClr>
+                        </a:lnRef>
+                        <a:fillRef idx="1">
+                          <a:schemeClr val="accent1"/>
+                        </a:fillRef>
+                        <a:effectRef idx="0">
+                          <a:schemeClr val="accent1"/>
+                        </a:effectRef>
+                        <a:fontRef idx="minor">
+                          <a:schemeClr val="lt1"/>
+                        </a:fontRef>
+                      </wps:style>
+                      <wps:bodyPr rot="0" spcFirstLastPara="0" vertOverflow="overflow" horzOverflow="overflow" vert="horz" wrap="square" lIns="91440" tIns="45720" rIns="91440" bIns="45720" numCol="1" spcCol="0" rtlCol="0" fromWordArt="0" anchor="ctr" anchorCtr="0" forceAA="0" compatLnSpc="1">
+                        <a:prstTxWarp prst="textNoShape">
+                          <a:avLst/>
+                        </a:prstTxWarp>
+                        <a:noAutofit/>
+                      </wps:bodyPr>
+                    </wps:wsp>
+                  </a:graphicData>
+                </a:graphic>
+                <wp14:sizeRelH relativeFrom="margin">
+                  <wp14:pctWidth>0</wp14:pctWidth>
+                </wp14:sizeRelH>
+                <wp14:sizeRelV relativeFrom="margin">
+                  <wp14:pctHeight>0</wp14:pctHeight>
+                </wp14:sizeRelV>
+              </wp:anchor>
+            </w:drawing>
+          </mc:Choice>
+          <mc:Fallback>
+            <w:pict>
+              <v:rect w14:anchorId="64ADCE93" id="Rectangle 5" o:spid="_x0000_s1026" style="position:absolute;margin-left:156.75pt;margin-top:20.35pt;width:188.25pt;height:30.75pt;z-index:251653632;visibility:visible;mso-wrap-style:square;mso-width-percent:0;mso-height-percent:0;mso-wrap-distance-left:9pt;mso-wrap-distance-top:0;mso-wrap-distance-right:9pt;mso-wrap-distance-bottom:0;mso-position-horizontal:absolute;mso-position-horizontal-relative:text;mso-position-vertical:absolute;mso-position-vertical-relative:text;mso-width-percent:0;mso-height-percent:0;mso-width-relative:margin;mso-height-relative:margin;v-text-anchor:middle" o:gfxdata="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" filled="f" strokecolor="red" strokeweight="2pt"/>
+            </w:pict>
+          </mc:Fallback>
+        </mc:AlternateContent>
+      </w:r>
     </w:p>
     <w:p>
       <w:pPr>
@@ -1869,6 +2106,86 @@
       <w:pPr>
         <w:pStyle w:val="SubQuestion"/>
       </w:pPr>
+      <w:r>
+        <w:rPr>
+          <w:noProof/>
+        </w:rPr>
+        <mc:AlternateContent>
+          <mc:Choice Requires="wps">
+            <w:drawing>
+              <wp:anchor distT="0" distB="0" distL="114300" distR="114300" simplePos="0" relativeHeight="251654656" behindDoc="0" locked="0" layoutInCell="1" allowOverlap="1" wp14:anchorId="4354A672" wp14:editId="76D715F6">
+                <wp:simplePos x="0" y="0"/>
+                <wp:positionH relativeFrom="column">
+                  <wp:posOffset>4248150</wp:posOffset>
+                </wp:positionH>
+                <wp:positionV relativeFrom="paragraph">
+                  <wp:posOffset>564515</wp:posOffset>
+                </wp:positionV>
+                <wp:extent cx="533400" cy="238125"/>
+                <wp:effectExtent l="0" t="0" r="19050" b="28575"/>
+                <wp:wrapNone/>
+                <wp:docPr id="6" name="Rectangle 6"/>
+                <wp:cNvGraphicFramePr/>
+                <a:graphic xmlns:a="http://schemas.openxmlformats.org/drawingml/2006/main">
+                  <a:graphicData uri="http://schemas.microsoft.com/office/word/2010/wordprocessingShape">
+                    <wps:wsp>
+                      <wps:cNvSpPr/>
+                      <wps:spPr>
+                        <a:xfrm>
+                          <a:off x="0" y="0"/>
+                          <a:ext cx="533400" cy="238125"/>
+                        </a:xfrm>
+                        <a:prstGeom prst="rect">
+                          <a:avLst/>
+                        </a:prstGeom>
+                        <a:noFill/>
+                        <a:ln>
+                          <a:solidFill>
+                            <a:srgbClr val="FF0000"/>
+                          </a:solidFill>
+                        </a:ln>
+                      </wps:spPr>
+                      <wps:style>
+                        <a:lnRef idx="2">
+                          <a:schemeClr val="accent1">
+                            <a:shade val="50000"/>
+                          </a:schemeClr>
+                        </a:lnRef>
+                        <a:fillRef idx="1">
+                          <a:schemeClr val="accent1"/>
+                        </a:fillRef>
+                        <a:effectRef idx="0">
+                          <a:schemeClr val="accent1"/>
+                        </a:effectRef>
+                        <a:fontRef idx="minor">
+                          <a:schemeClr val="lt1"/>
+                        </a:fontRef>
+                      </wps:style>
+                      <wps:bodyPr rot="0" spcFirstLastPara="0" vertOverflow="overflow" horzOverflow="overflow" vert="horz" wrap="square" lIns="91440" tIns="45720" rIns="91440" bIns="45720" numCol="1" spcCol="0" rtlCol="0" fromWordArt="0" anchor="ctr" anchorCtr="0" forceAA="0" compatLnSpc="1">
+                        <a:prstTxWarp prst="textNoShape">
+                          <a:avLst/>
+                        </a:prstTxWarp>
+                        <a:noAutofit/>
+                      </wps:bodyPr>
+                    </wps:wsp>
+                  </a:graphicData>
+                </a:graphic>
+                <wp14:sizeRelH relativeFrom="margin">
+                  <wp14:pctWidth>0</wp14:pctWidth>
+                </wp14:sizeRelH>
+                <wp14:sizeRelV relativeFrom="margin">
+                  <wp14:pctHeight>0</wp14:pctHeight>
+                </wp14:sizeRelV>
+              </wp:anchor>
+            </w:drawing>
+          </mc:Choice>
+          <mc:Fallback>
+            <w:pict>
+              <v:rect w14:anchorId="228B8ECA" id="Rectangle 6" o:spid="_x0000_s1026" style="position:absolute;margin-left:334.5pt;margin-top:44.45pt;width:42pt;height:18.75pt;z-index:251654656;visibility:visible;mso-wrap-style:square;mso-width-percent:0;mso-height-percent:0;mso-wrap-distance-left:9pt;mso-wrap-distance-top:0;mso-wrap-distance-right:9pt;mso-wrap-distance-bottom:0;mso-position-horizontal:absolute;mso-position-horizontal-relative:text;mso-position-vertical:absolute;mso-position-vertical-relative:text;mso-width-percent:0;mso-height-percent:0;mso-width-relative:margin;mso-height-relative:margin;v-text-anchor:middle" o:gfxdata="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" filled="f" strokecolor="red" strokeweight="2pt"/>
+            </w:pict>
+          </mc:Fallback>
+        </mc:AlternateContent>
+      </w:r>
       <w:r>
         <w:t>(b)</w:t>
       </w:r>
@@ -2666,6 +2983,9 @@
           </m:den>
         </m:f>
         <m:r>
+          <m:rPr>
+            <m:sty m:val="p"/>
+          </m:rPr>
           <w:rPr>
             <w:rFonts w:ascii="Cambria Math" w:hAnsi="Cambria Math"/>
             <w:sz w:val="22"/>
@@ -2886,6 +3206,9 @@
           </m:den>
         </m:f>
         <m:r>
+          <m:rPr>
+            <m:sty m:val="p"/>
+          </m:rPr>
           <w:rPr>
             <w:rFonts w:ascii="Cambria Math" w:hAnsi="Cambria Math"/>
             <w:sz w:val="22"/>
@@ -3237,14 +3560,7 @@
             <w:rFonts w:ascii="Cambria Math" w:hAnsi="Cambria Math"/>
             <w:sz w:val="22"/>
           </w:rPr>
-          <m:t xml:space="preserve"> </m:t>
-        </m:r>
-        <m:r>
-          <w:rPr>
-            <w:rFonts w:ascii="Cambria Math" w:hAnsi="Cambria Math"/>
-            <w:sz w:val="22"/>
-          </w:rPr>
-          <m:t xml:space="preserve"> </m:t>
+          <m:t xml:space="preserve">  </m:t>
         </m:r>
       </m:oMath>
     </w:p>
@@ -3258,6 +3574,86 @@
       <w:pPr>
         <w:pStyle w:val="SubQuestion"/>
       </w:pPr>
+      <w:r>
+        <w:rPr>
+          <w:noProof/>
+        </w:rPr>
+        <mc:AlternateContent>
+          <mc:Choice Requires="wps">
+            <w:drawing>
+              <wp:anchor distT="0" distB="0" distL="114300" distR="114300" simplePos="0" relativeHeight="251656704" behindDoc="0" locked="0" layoutInCell="1" allowOverlap="1" wp14:anchorId="24803A9E" wp14:editId="04F85893">
+                <wp:simplePos x="0" y="0"/>
+                <wp:positionH relativeFrom="column">
+                  <wp:posOffset>3571875</wp:posOffset>
+                </wp:positionH>
+                <wp:positionV relativeFrom="paragraph">
+                  <wp:posOffset>960120</wp:posOffset>
+                </wp:positionV>
+                <wp:extent cx="1571625" cy="371475"/>
+                <wp:effectExtent l="0" t="0" r="28575" b="28575"/>
+                <wp:wrapNone/>
+                <wp:docPr id="7" name="Rectangle 7"/>
+                <wp:cNvGraphicFramePr/>
+                <a:graphic xmlns:a="http://schemas.openxmlformats.org/drawingml/2006/main">
+                  <a:graphicData uri="http://schemas.microsoft.com/office/word/2010/wordprocessingShape">
+                    <wps:wsp>
+                      <wps:cNvSpPr/>
+                      <wps:spPr>
+                        <a:xfrm>
+                          <a:off x="0" y="0"/>
+                          <a:ext cx="1571625" cy="371475"/>
+                        </a:xfrm>
+                        <a:prstGeom prst="rect">
+                          <a:avLst/>
+                        </a:prstGeom>
+                        <a:noFill/>
+                        <a:ln>
+                          <a:solidFill>
+                            <a:srgbClr val="FF0000"/>
+                          </a:solidFill>
+                        </a:ln>
+                      </wps:spPr>
+                      <wps:style>
+                        <a:lnRef idx="2">
+                          <a:schemeClr val="accent1">
+                            <a:shade val="50000"/>
+                          </a:schemeClr>
+                        </a:lnRef>
+                        <a:fillRef idx="1">
+                          <a:schemeClr val="accent1"/>
+                        </a:fillRef>
+                        <a:effectRef idx="0">
+                          <a:schemeClr val="accent1"/>
+                        </a:effectRef>
+                        <a:fontRef idx="minor">
+                          <a:schemeClr val="lt1"/>
+                        </a:fontRef>
+                      </wps:style>
+                      <wps:bodyPr rot="0" spcFirstLastPara="0" vertOverflow="overflow" horzOverflow="overflow" vert="horz" wrap="square" lIns="91440" tIns="45720" rIns="91440" bIns="45720" numCol="1" spcCol="0" rtlCol="0" fromWordArt="0" anchor="ctr" anchorCtr="0" forceAA="0" compatLnSpc="1">
+                        <a:prstTxWarp prst="textNoShape">
+                          <a:avLst/>
+                        </a:prstTxWarp>
+                        <a:noAutofit/>
+                      </wps:bodyPr>
+                    </wps:wsp>
+                  </a:graphicData>
+                </a:graphic>
+                <wp14:sizeRelH relativeFrom="margin">
+                  <wp14:pctWidth>0</wp14:pctWidth>
+                </wp14:sizeRelH>
+                <wp14:sizeRelV relativeFrom="margin">
+                  <wp14:pctHeight>0</wp14:pctHeight>
+                </wp14:sizeRelV>
+              </wp:anchor>
+            </w:drawing>
+          </mc:Choice>
+          <mc:Fallback>
+            <w:pict>
+              <v:rect w14:anchorId="1FD136A7" id="Rectangle 7" o:spid="_x0000_s1026" style="position:absolute;margin-left:281.25pt;margin-top:75.6pt;width:123.75pt;height:29.25pt;z-index:251656704;visibility:visible;mso-wrap-style:square;mso-width-percent:0;mso-height-percent:0;mso-wrap-distance-left:9pt;mso-wrap-distance-top:0;mso-wrap-distance-right:9pt;mso-wrap-distance-bottom:0;mso-position-horizontal:absolute;mso-position-horizontal-relative:text;mso-position-vertical:absolute;mso-position-vertical-relative:text;mso-width-percent:0;mso-height-percent:0;mso-width-relative:margin;mso-height-relative:margin;v-text-anchor:middle" o:gfxdata="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" filled="f" strokecolor="red" strokeweight="2pt"/>
+            </w:pict>
+          </mc:Fallback>
+        </mc:AlternateContent>
+      </w:r>
       <w:r>
         <w:t>(c)</w:t>
       </w:r>
@@ -3431,6 +3827,9 @@
             <m:t>=1</m:t>
           </m:r>
           <m:r>
+            <m:rPr>
+              <m:sty m:val="p"/>
+            </m:rPr>
             <w:rPr>
               <w:rFonts w:ascii="Cambria Math" w:hAnsi="Cambria Math"/>
             </w:rPr>
@@ -3653,6 +4052,9 @@
             <m:t>=1</m:t>
           </m:r>
           <m:r>
+            <m:rPr>
+              <m:sty m:val="p"/>
+            </m:rPr>
             <w:rPr>
               <w:rFonts w:ascii="Cambria Math" w:hAnsi="Cambria Math"/>
             </w:rPr>
@@ -4369,6 +4771,9 @@
             </m:den>
           </m:f>
           <m:r>
+            <m:rPr>
+              <m:sty m:val="p"/>
+            </m:rPr>
             <w:br/>
           </m:r>
         </m:oMath>
@@ -4490,6 +4895,9 @@
             <m:t>=1.536 Mbps</m:t>
           </m:r>
           <m:r>
+            <m:rPr>
+              <m:sty m:val="p"/>
+            </m:rPr>
             <w:rPr>
               <w:rFonts w:ascii="Cambria Math" w:hAnsi="Cambria Math"/>
             </w:rPr>
@@ -4562,6 +4970,9 @@
             <m:t>=768 kbps</m:t>
           </m:r>
           <m:r>
+            <m:rPr>
+              <m:sty m:val="p"/>
+            </m:rPr>
             <w:rPr>
               <w:rFonts w:ascii="Cambria Math" w:hAnsi="Cambria Math"/>
             </w:rPr>
@@ -4634,6 +5045,9 @@
             <m:t>=1.152 Mbps</m:t>
           </m:r>
           <m:r>
+            <m:rPr>
+              <m:sty m:val="p"/>
+            </m:rPr>
             <w:rPr>
               <w:rFonts w:ascii="Cambria Math" w:hAnsi="Cambria Math"/>
             </w:rPr>
@@ -4706,6 +5120,9 @@
             <m:t>=768 kbps</m:t>
           </m:r>
           <m:r>
+            <m:rPr>
+              <m:sty m:val="p"/>
+            </m:rPr>
             <w:rPr>
               <w:rFonts w:ascii="Cambria Math" w:hAnsi="Cambria Math"/>
             </w:rPr>
@@ -5143,6 +5560,86 @@
       <w:pPr>
         <w:pStyle w:val="SubQuestion"/>
       </w:pPr>
+      <w:r>
+        <w:rPr>
+          <w:noProof/>
+        </w:rPr>
+        <mc:AlternateContent>
+          <mc:Choice Requires="wps">
+            <w:drawing>
+              <wp:anchor distT="0" distB="0" distL="114300" distR="114300" simplePos="0" relativeHeight="251658752" behindDoc="0" locked="0" layoutInCell="1" allowOverlap="1" wp14:anchorId="058E3CBA" wp14:editId="281679F7">
+                <wp:simplePos x="0" y="0"/>
+                <wp:positionH relativeFrom="column">
+                  <wp:posOffset>1876425</wp:posOffset>
+                </wp:positionH>
+                <wp:positionV relativeFrom="paragraph">
+                  <wp:posOffset>904875</wp:posOffset>
+                </wp:positionV>
+                <wp:extent cx="990600" cy="190500"/>
+                <wp:effectExtent l="0" t="0" r="19050" b="19050"/>
+                <wp:wrapNone/>
+                <wp:docPr id="8" name="Rectangle 8"/>
+                <wp:cNvGraphicFramePr/>
+                <a:graphic xmlns:a="http://schemas.openxmlformats.org/drawingml/2006/main">
+                  <a:graphicData uri="http://schemas.microsoft.com/office/word/2010/wordprocessingShape">
+                    <wps:wsp>
+                      <wps:cNvSpPr/>
+                      <wps:spPr>
+                        <a:xfrm>
+                          <a:off x="0" y="0"/>
+                          <a:ext cx="990600" cy="190500"/>
+                        </a:xfrm>
+                        <a:prstGeom prst="rect">
+                          <a:avLst/>
+                        </a:prstGeom>
+                        <a:noFill/>
+                        <a:ln>
+                          <a:solidFill>
+                            <a:srgbClr val="FF0000"/>
+                          </a:solidFill>
+                        </a:ln>
+                      </wps:spPr>
+                      <wps:style>
+                        <a:lnRef idx="2">
+                          <a:schemeClr val="accent1">
+                            <a:shade val="50000"/>
+                          </a:schemeClr>
+                        </a:lnRef>
+                        <a:fillRef idx="1">
+                          <a:schemeClr val="accent1"/>
+                        </a:fillRef>
+                        <a:effectRef idx="0">
+                          <a:schemeClr val="accent1"/>
+                        </a:effectRef>
+                        <a:fontRef idx="minor">
+                          <a:schemeClr val="lt1"/>
+                        </a:fontRef>
+                      </wps:style>
+                      <wps:bodyPr rot="0" spcFirstLastPara="0" vertOverflow="overflow" horzOverflow="overflow" vert="horz" wrap="square" lIns="91440" tIns="45720" rIns="91440" bIns="45720" numCol="1" spcCol="0" rtlCol="0" fromWordArt="0" anchor="ctr" anchorCtr="0" forceAA="0" compatLnSpc="1">
+                        <a:prstTxWarp prst="textNoShape">
+                          <a:avLst/>
+                        </a:prstTxWarp>
+                        <a:noAutofit/>
+                      </wps:bodyPr>
+                    </wps:wsp>
+                  </a:graphicData>
+                </a:graphic>
+                <wp14:sizeRelH relativeFrom="margin">
+                  <wp14:pctWidth>0</wp14:pctWidth>
+                </wp14:sizeRelH>
+                <wp14:sizeRelV relativeFrom="margin">
+                  <wp14:pctHeight>0</wp14:pctHeight>
+                </wp14:sizeRelV>
+              </wp:anchor>
+            </w:drawing>
+          </mc:Choice>
+          <mc:Fallback>
+            <w:pict>
+              <v:rect w14:anchorId="6B11C349" id="Rectangle 8" o:spid="_x0000_s1026" style="position:absolute;margin-left:147.75pt;margin-top:71.25pt;width:78pt;height:15pt;z-index:251658752;visibility:visible;mso-wrap-style:square;mso-width-percent:0;mso-height-percent:0;mso-wrap-distance-left:9pt;mso-wrap-distance-top:0;mso-wrap-distance-right:9pt;mso-wrap-distance-bottom:0;mso-position-horizontal:absolute;mso-position-horizontal-relative:text;mso-position-vertical:absolute;mso-position-vertical-relative:text;mso-width-percent:0;mso-height-percent:0;mso-width-relative:margin;mso-height-relative:margin;v-text-anchor:middle" o:gfxdata="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" filled="f" strokecolor="red" strokeweight="2pt"/>
+            </w:pict>
+          </mc:Fallback>
+        </mc:AlternateContent>
+      </w:r>
     </w:p>
     <w:p>
       <w:pPr>
@@ -5192,6 +5689,9 @@
             <m:t>=0.5</m:t>
           </m:r>
           <m:r>
+            <m:rPr>
+              <m:sty m:val="p"/>
+            </m:rPr>
             <w:rPr>
               <w:rFonts w:ascii="Cambria Math" w:hAnsi="Cambria Math"/>
             </w:rPr>
@@ -5288,6 +5788,9 @@
             <m:t>=0.025s</m:t>
           </m:r>
           <m:r>
+            <m:rPr>
+              <m:sty m:val="p"/>
+            </m:rPr>
             <w:rPr>
               <w:rFonts w:ascii="Cambria Math" w:hAnsi="Cambria Math"/>
             </w:rPr>
@@ -5692,6 +6195,9 @@
             </m:den>
           </m:f>
           <m:r>
+            <m:rPr>
+              <m:sty m:val="p"/>
+            </m:rPr>
             <w:rPr>
               <w:rFonts w:ascii="Cambria Math" w:hAnsi="Cambria Math"/>
             </w:rPr>
@@ -5928,10 +6434,7 @@
         <w:pStyle w:val="SubAnswer"/>
       </w:pPr>
       <w:r>
-        <w:t>Compute the limit a</w:t>
-      </w:r>
-      <w:r>
-        <w:t xml:space="preserve">s </w:t>
+        <w:t xml:space="preserve">Compute the limit as </w:t>
       </w:r>
       <m:oMath>
         <m:r>
@@ -6182,10 +6685,7 @@
         <w:pStyle w:val="SubAnswer"/>
       </w:pPr>
       <w:r>
-        <w:t>Thus, as</w:t>
-      </w:r>
-      <w:r>
-        <w:t xml:space="preserve"> </w:t>
+        <w:t xml:space="preserve">Thus, as </w:t>
       </w:r>
       <m:oMath>
         <m:r>
@@ -6196,10 +6696,7 @@
         </m:r>
       </m:oMath>
       <w:r>
-        <w:t xml:space="preserve"> approaches 1</w:t>
-      </w:r>
-      <w:r>
-        <w:t xml:space="preserve">, the mean number of customers in the system for an M/D/1 queue is half </w:t>
+        <w:t xml:space="preserve"> approaches 1, the mean number of customers in the system for an M/D/1 queue is half </w:t>
       </w:r>
       <w:r>
         <w:t>that of an M/M/1 queue.</w:t>
@@ -6326,6 +6823,9 @@
             <m:t>=800 calls per hour=13.33 calls per minute</m:t>
           </m:r>
           <m:r>
+            <m:rPr>
+              <m:sty m:val="p"/>
+            </m:rPr>
             <w:rPr>
               <w:rFonts w:ascii="Cambria Math" w:hAnsi="Cambria Math"/>
             </w:rPr>
@@ -6340,6 +6840,9 @@
             <m:t>λ=13.33 calls per minute</m:t>
           </m:r>
           <m:r>
+            <m:rPr>
+              <m:sty m:val="p"/>
+            </m:rPr>
             <w:rPr>
               <w:rFonts w:ascii="Cambria Math" w:hAnsi="Cambria Math"/>
             </w:rPr>
@@ -6386,6 +6889,9 @@
             <m:t>=5 minutes</m:t>
           </m:r>
           <m:r>
+            <m:rPr>
+              <m:sty m:val="p"/>
+            </m:rPr>
             <w:rPr>
               <w:rFonts w:ascii="Cambria Math" w:hAnsi="Cambria Math"/>
             </w:rPr>
@@ -6466,6 +6972,86 @@
         <w:spacing w:before="0"/>
         <w:ind w:left="0"/>
       </w:pPr>
+      <w:r>
+        <w:rPr>
+          <w:noProof/>
+        </w:rPr>
+        <mc:AlternateContent>
+          <mc:Choice Requires="wps">
+            <w:drawing>
+              <wp:anchor distT="0" distB="0" distL="114300" distR="114300" simplePos="0" relativeHeight="251662848" behindDoc="0" locked="0" layoutInCell="1" allowOverlap="1" wp14:anchorId="3B2D5B08" wp14:editId="7569024B">
+                <wp:simplePos x="0" y="0"/>
+                <wp:positionH relativeFrom="column">
+                  <wp:posOffset>3924300</wp:posOffset>
+                </wp:positionH>
+                <wp:positionV relativeFrom="paragraph">
+                  <wp:posOffset>92710</wp:posOffset>
+                </wp:positionV>
+                <wp:extent cx="1228725" cy="228600"/>
+                <wp:effectExtent l="0" t="0" r="28575" b="19050"/>
+                <wp:wrapNone/>
+                <wp:docPr id="9" name="Rectangle 9"/>
+                <wp:cNvGraphicFramePr/>
+                <a:graphic xmlns:a="http://schemas.openxmlformats.org/drawingml/2006/main">
+                  <a:graphicData uri="http://schemas.microsoft.com/office/word/2010/wordprocessingShape">
+                    <wps:wsp>
+                      <wps:cNvSpPr/>
+                      <wps:spPr>
+                        <a:xfrm>
+                          <a:off x="0" y="0"/>
+                          <a:ext cx="1228725" cy="228600"/>
+                        </a:xfrm>
+                        <a:prstGeom prst="rect">
+                          <a:avLst/>
+                        </a:prstGeom>
+                        <a:noFill/>
+                        <a:ln>
+                          <a:solidFill>
+                            <a:srgbClr val="FF0000"/>
+                          </a:solidFill>
+                        </a:ln>
+                      </wps:spPr>
+                      <wps:style>
+                        <a:lnRef idx="2">
+                          <a:schemeClr val="accent1">
+                            <a:shade val="50000"/>
+                          </a:schemeClr>
+                        </a:lnRef>
+                        <a:fillRef idx="1">
+                          <a:schemeClr val="accent1"/>
+                        </a:fillRef>
+                        <a:effectRef idx="0">
+                          <a:schemeClr val="accent1"/>
+                        </a:effectRef>
+                        <a:fontRef idx="minor">
+                          <a:schemeClr val="lt1"/>
+                        </a:fontRef>
+                      </wps:style>
+                      <wps:bodyPr rot="0" spcFirstLastPara="0" vertOverflow="overflow" horzOverflow="overflow" vert="horz" wrap="square" lIns="91440" tIns="45720" rIns="91440" bIns="45720" numCol="1" spcCol="0" rtlCol="0" fromWordArt="0" anchor="ctr" anchorCtr="0" forceAA="0" compatLnSpc="1">
+                        <a:prstTxWarp prst="textNoShape">
+                          <a:avLst/>
+                        </a:prstTxWarp>
+                        <a:noAutofit/>
+                      </wps:bodyPr>
+                    </wps:wsp>
+                  </a:graphicData>
+                </a:graphic>
+                <wp14:sizeRelH relativeFrom="margin">
+                  <wp14:pctWidth>0</wp14:pctWidth>
+                </wp14:sizeRelH>
+                <wp14:sizeRelV relativeFrom="margin">
+                  <wp14:pctHeight>0</wp14:pctHeight>
+                </wp14:sizeRelV>
+              </wp:anchor>
+            </w:drawing>
+          </mc:Choice>
+          <mc:Fallback>
+            <w:pict>
+              <v:rect w14:anchorId="4015A79D" id="Rectangle 9" o:spid="_x0000_s1026" style="position:absolute;margin-left:309pt;margin-top:7.3pt;width:96.75pt;height:18pt;z-index:251662848;visibility:visible;mso-wrap-style:square;mso-width-percent:0;mso-height-percent:0;mso-wrap-distance-left:9pt;mso-wrap-distance-top:0;mso-wrap-distance-right:9pt;mso-wrap-distance-bottom:0;mso-position-horizontal:absolute;mso-position-horizontal-relative:text;mso-position-vertical:absolute;mso-position-vertical-relative:text;mso-width-percent:0;mso-height-percent:0;mso-width-relative:margin;mso-height-relative:margin;v-text-anchor:middle" o:gfxdata="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" filled="f" strokecolor="red" strokeweight="2pt"/>
+            </w:pict>
+          </mc:Fallback>
+        </mc:AlternateContent>
+      </w:r>
     </w:p>
     <w:p>
       <w:pPr>
@@ -6640,6 +7226,9 @@
             <m:t>=0.7769</m:t>
           </m:r>
           <m:r>
+            <m:rPr>
+              <m:sty m:val="p"/>
+            </m:rPr>
             <w:rPr>
               <w:rFonts w:ascii="Cambria Math" w:hAnsi="Cambria Math"/>
             </w:rPr>
@@ -6733,7 +7322,13 @@
             <w:rPr>
               <w:rFonts w:ascii="Cambria Math" w:hAnsi="Cambria Math"/>
             </w:rPr>
-            <m:t>Expected Chat Length=0.7769⋅</m:t>
+            <m:t>Expected Chat Length=</m:t>
+          </m:r>
+          <m:r>
+            <w:rPr>
+              <w:rFonts w:ascii="Cambria Math" w:hAnsi="Cambria Math"/>
+            </w:rPr>
+            <m:t>0.7769⋅</m:t>
           </m:r>
           <m:d>
             <m:dPr>
@@ -6778,6 +7373,9 @@
             </m:e>
           </m:d>
           <m:r>
+            <m:rPr>
+              <m:sty m:val="p"/>
+            </m:rPr>
             <w:rPr>
               <w:rFonts w:ascii="Cambria Math" w:hAnsi="Cambria Math"/>
             </w:rPr>
@@ -6800,8 +7398,115 @@
         <w:ind w:left="0"/>
       </w:pPr>
       <w:r>
+        <w:rPr>
+          <w:noProof/>
+        </w:rPr>
+        <mc:AlternateContent>
+          <mc:Choice Requires="wps">
+            <w:drawing>
+              <wp:anchor distT="0" distB="0" distL="114300" distR="114300" simplePos="0" relativeHeight="251664896" behindDoc="0" locked="0" layoutInCell="1" allowOverlap="1" wp14:anchorId="0B3EA403" wp14:editId="4B197933">
+                <wp:simplePos x="0" y="0"/>
+                <wp:positionH relativeFrom="column">
+                  <wp:posOffset>2400300</wp:posOffset>
+                </wp:positionH>
+                <wp:positionV relativeFrom="paragraph">
+                  <wp:posOffset>243205</wp:posOffset>
+                </wp:positionV>
+                <wp:extent cx="1609725" cy="247650"/>
+                <wp:effectExtent l="0" t="0" r="28575" b="19050"/>
+                <wp:wrapNone/>
+                <wp:docPr id="10" name="Rectangle 10"/>
+                <wp:cNvGraphicFramePr/>
+                <a:graphic xmlns:a="http://schemas.openxmlformats.org/drawingml/2006/main">
+                  <a:graphicData uri="http://schemas.microsoft.com/office/word/2010/wordprocessingShape">
+                    <wps:wsp>
+                      <wps:cNvSpPr/>
+                      <wps:spPr>
+                        <a:xfrm>
+                          <a:off x="0" y="0"/>
+                          <a:ext cx="1609725" cy="247650"/>
+                        </a:xfrm>
+                        <a:prstGeom prst="rect">
+                          <a:avLst/>
+                        </a:prstGeom>
+                        <a:noFill/>
+                        <a:ln>
+                          <a:solidFill>
+                            <a:srgbClr val="FF0000"/>
+                          </a:solidFill>
+                        </a:ln>
+                      </wps:spPr>
+                      <wps:style>
+                        <a:lnRef idx="2">
+                          <a:schemeClr val="accent1">
+                            <a:shade val="50000"/>
+                          </a:schemeClr>
+                        </a:lnRef>
+                        <a:fillRef idx="1">
+                          <a:schemeClr val="accent1"/>
+                        </a:fillRef>
+                        <a:effectRef idx="0">
+                          <a:schemeClr val="accent1"/>
+                        </a:effectRef>
+                        <a:fontRef idx="minor">
+                          <a:schemeClr val="lt1"/>
+                        </a:fontRef>
+                      </wps:style>
+                      <wps:bodyPr rot="0" spcFirstLastPara="0" vertOverflow="overflow" horzOverflow="overflow" vert="horz" wrap="square" lIns="91440" tIns="45720" rIns="91440" bIns="45720" numCol="1" spcCol="0" rtlCol="0" fromWordArt="0" anchor="ctr" anchorCtr="0" forceAA="0" compatLnSpc="1">
+                        <a:prstTxWarp prst="textNoShape">
+                          <a:avLst/>
+                        </a:prstTxWarp>
+                        <a:noAutofit/>
+                      </wps:bodyPr>
+                    </wps:wsp>
+                  </a:graphicData>
+                </a:graphic>
+                <wp14:sizeRelH relativeFrom="margin">
+                  <wp14:pctWidth>0</wp14:pctWidth>
+                </wp14:sizeRelH>
+                <wp14:sizeRelV relativeFrom="margin">
+                  <wp14:pctHeight>0</wp14:pctHeight>
+                </wp14:sizeRelV>
+              </wp:anchor>
+            </w:drawing>
+          </mc:Choice>
+          <mc:Fallback>
+            <w:pict>
+              <v:rect w14:anchorId="091A7DEF" id="Rectangle 10" o:spid="_x0000_s1026" style="position:absolute;margin-left:189pt;margin-top:19.15pt;width:126.75pt;height:19.5pt;z-index:251664896;visibility:visible;mso-wrap-style:square;mso-width-percent:0;mso-height-percent:0;mso-wrap-distance-left:9pt;mso-wrap-distance-top:0;mso-wrap-distance-right:9pt;mso-wrap-distance-bottom:0;mso-position-horizontal:absolute;mso-position-horizontal-relative:text;mso-position-vertical:absolute;mso-position-vertical-relative:text;mso-width-percent:0;mso-height-percent:0;mso-width-relative:margin;mso-height-relative:margin;v-text-anchor:middle" o:gfxdata="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" filled="f" strokecolor="red" strokeweight="2pt"/>
+            </w:pict>
+          </mc:Fallback>
+        </mc:AlternateContent>
+      </w:r>
+      <w:r>
         <w:t>This equates to an expected departure time of 1:22pm.</w:t>
       </w:r>
+    </w:p>
+    <w:p>
+      <w:pPr>
+        <w:pStyle w:val="SubAnswer"/>
+      </w:pPr>
+      <m:oMathPara>
+        <m:oMath>
+          <m:r>
+            <w:rPr>
+              <w:rFonts w:ascii="Cambria Math" w:hAnsi="Cambria Math"/>
+            </w:rPr>
+            <m:t>Expected Time=1:2</m:t>
+          </m:r>
+          <m:r>
+            <w:rPr>
+              <w:rFonts w:ascii="Cambria Math" w:hAnsi="Cambria Math"/>
+            </w:rPr>
+            <m:t>2</m:t>
+          </m:r>
+          <m:r>
+            <w:rPr>
+              <w:rFonts w:ascii="Cambria Math" w:hAnsi="Cambria Math"/>
+            </w:rPr>
+            <m:t xml:space="preserve"> pm</m:t>
+          </m:r>
+        </m:oMath>
+      </m:oMathPara>
       <w:bookmarkStart w:id="0" w:name="_GoBack"/>
       <w:bookmarkEnd w:id="0"/>
     </w:p>
@@ -6809,24 +7514,10 @@
       <w:pPr>
         <w:pStyle w:val="SubAnswer"/>
       </w:pPr>
-      <m:oMathPara>
-        <m:oMath>
-          <m:r>
-            <w:rPr>
-              <w:rFonts w:ascii="Cambria Math" w:hAnsi="Cambria Math"/>
-            </w:rPr>
-            <m:t>Expected Time=1:20 pm</m:t>
-          </m:r>
-        </m:oMath>
-      </m:oMathPara>
-    </w:p>
-    <w:p>
-      <w:pPr>
-        <w:pStyle w:val="SubAnswer"/>
-      </w:pPr>
     </w:p>
     <w:sectPr>
-      <w:footerReference w:type="default" r:id="rId9"/>
+      <w:headerReference w:type="default" r:id="rId9"/>
+      <w:footerReference w:type="default" r:id="rId10"/>
       <w:pgSz w:w="12240" w:h="15840"/>
       <w:pgMar w:top="1440" w:right="1440" w:bottom="1440" w:left="1440" w:header="720" w:footer="720" w:gutter="0"/>
       <w:cols w:space="720"/>
@@ -7105,6 +7796,20 @@
     </w:p>
   </w:footnote>
 </w:footnotes>
+</file>
+
+<file path=word/header1.xml><?xml version="1.0" encoding="utf-8"?>
+<w:hdr xmlns:wpc="http://schemas.microsoft.com/office/word/2010/wordprocessingCanvas" xmlns:cx="http://schemas.microsoft.com/office/drawing/2014/chartex" xmlns:cx1="http://schemas.microsoft.com/office/drawing/2015/9/8/chartex" xmlns:cx2="http://schemas.microsoft.com/office/drawing/2015/10/21/chartex" xmlns:cx3="http://schemas.microsoft.com/office/drawing/2016/5/9/chartex" xmlns:cx4="http://schemas.microsoft.com/office/drawing/2016/5/10/chartex" xmlns:cx5="http://schemas.microsoft.com/office/drawing/2016/5/11/chartex" xmlns:cx6="http://schemas.microsoft.com/office/drawing/2016/5/12/chartex" xmlns:cx7="http://schemas.microsoft.com/office/drawing/2016/5/13/chartex" xmlns:cx8="http://schemas.microsoft.com/office/drawing/2016/5/14/chartex" xmlns:mc="http://schemas.openxmlformats.org/markup-compatibility/2006" xmlns:aink="http://schemas.microsoft.com/office/drawing/2016/ink" xmlns:am3d="http://schemas.microsoft.com/office/drawing/2017/model3d" xmlns:o="urn:schemas-microsoft-com:office:office" xmlns:r="http://schemas.openxmlformats.org/officeDocument/2006/relationships" xmlns:m="http://schemas.openxmlformats.org/officeDocument/2006/math" xmlns:v="urn:schemas-microsoft-com:vml" xmlns:wp14="http://schemas.microsoft.com/office/word/2010/wordprocessingDrawing" xmlns:wp="http://schemas.openxmlformats.org/drawingml/2006/wordprocessingDrawing" xmlns:w10="urn:schemas-microsoft-com:office:word" xmlns:w="http://schemas.openxmlformats.org/wordprocessingml/2006/main" xmlns:w14="http://schemas.microsoft.com/office/word/2010/wordml" xmlns:w15="http://schemas.microsoft.com/office/word/2012/wordml" xmlns:w16cid="http://schemas.microsoft.com/office/word/2016/wordml/cid" xmlns:w16se="http://schemas.microsoft.com/office/word/2015/wordml/symex" xmlns:wpg="http://schemas.microsoft.com/office/word/2010/wordprocessingGroup" xmlns:wpi="http://schemas.microsoft.com/office/word/2010/wordprocessingInk" xmlns:wne="http://schemas.microsoft.com/office/word/2006/wordml" xmlns:wps="http://schemas.microsoft.com/office/word/2010/wordprocessingShape" mc:Ignorable="w14 w15 w16se w16cid wp14">
+  <w:p>
+    <w:pPr>
+      <w:pStyle w:val="Header"/>
+      <w:jc w:val="right"/>
+    </w:pPr>
+    <w:r>
+      <w:t>Micah Hayden</w:t>
+    </w:r>
+  </w:p>
+</w:hdr>
 </file>
 
 <file path=word/numbering.xml><?xml version="1.0" encoding="utf-8"?>

</xml_diff>